<commit_message>
nugget advancedentry e investigaion alternativas. Control de emailpassword etc
</commit_message>
<xml_diff>
--- a/LOG APP.docx
+++ b/LOG APP.docx
@@ -21,11 +21,19 @@
           <w:lang w:val="es-ES"/>
         </w:rPr>
       </w:pPr>
-      <w:r>
-        <w:rPr>
-          <w:lang w:val="es-ES"/>
-        </w:rPr>
-        <w:t>Continuacion alineamiento de colores de fuente</w:t>
+      <w:proofErr w:type="spellStart"/>
+      <w:r>
+        <w:rPr>
+          <w:lang w:val="es-ES"/>
+        </w:rPr>
+        <w:t>Continuacion</w:t>
+      </w:r>
+      <w:proofErr w:type="spellEnd"/>
+      <w:r>
+        <w:rPr>
+          <w:lang w:val="es-ES"/>
+        </w:rPr>
+        <w:t xml:space="preserve"> alineamiento de colores de fuente</w:t>
       </w:r>
       <w:r>
         <w:rPr>
@@ -50,34 +58,80 @@
         <w:rPr>
           <w:lang w:val="es-ES"/>
         </w:rPr>
-        <w:t>Cambio de Fondo MainMenuPrincipal</w:t>
-      </w:r>
-    </w:p>
-    <w:p>
-      <w:pPr>
-        <w:rPr>
-          <w:lang w:val="es-ES"/>
-        </w:rPr>
-      </w:pPr>
-      <w:r>
-        <w:rPr>
-          <w:lang w:val="es-ES"/>
-        </w:rPr>
-        <w:t>Alineacion general</w:t>
-      </w:r>
-    </w:p>
-    <w:p>
-      <w:pPr>
-        <w:rPr>
-          <w:lang w:val="es-ES"/>
-        </w:rPr>
-      </w:pPr>
-      <w:r>
-        <w:rPr>
-          <w:lang w:val="es-ES"/>
-        </w:rPr>
-        <w:t>Supresion ultima conexión/ult sincronizacion</w:t>
-      </w:r>
+        <w:t xml:space="preserve">Cambio de Fondo </w:t>
+      </w:r>
+      <w:proofErr w:type="spellStart"/>
+      <w:r>
+        <w:rPr>
+          <w:lang w:val="es-ES"/>
+        </w:rPr>
+        <w:t>MainMenuPrincipal</w:t>
+      </w:r>
+      <w:proofErr w:type="spellEnd"/>
+    </w:p>
+    <w:p>
+      <w:pPr>
+        <w:rPr>
+          <w:lang w:val="es-ES"/>
+        </w:rPr>
+      </w:pPr>
+      <w:proofErr w:type="spellStart"/>
+      <w:r>
+        <w:rPr>
+          <w:lang w:val="es-ES"/>
+        </w:rPr>
+        <w:t>Alineacion</w:t>
+      </w:r>
+      <w:proofErr w:type="spellEnd"/>
+      <w:r>
+        <w:rPr>
+          <w:lang w:val="es-ES"/>
+        </w:rPr>
+        <w:t xml:space="preserve"> general</w:t>
+      </w:r>
+    </w:p>
+    <w:p>
+      <w:pPr>
+        <w:rPr>
+          <w:lang w:val="es-ES"/>
+        </w:rPr>
+      </w:pPr>
+      <w:proofErr w:type="spellStart"/>
+      <w:r>
+        <w:rPr>
+          <w:lang w:val="es-ES"/>
+        </w:rPr>
+        <w:t>Supresion</w:t>
+      </w:r>
+      <w:proofErr w:type="spellEnd"/>
+      <w:r>
+        <w:rPr>
+          <w:lang w:val="es-ES"/>
+        </w:rPr>
+        <w:t xml:space="preserve"> ultima conexión/</w:t>
+      </w:r>
+      <w:proofErr w:type="spellStart"/>
+      <w:r>
+        <w:rPr>
+          <w:lang w:val="es-ES"/>
+        </w:rPr>
+        <w:t>ult</w:t>
+      </w:r>
+      <w:proofErr w:type="spellEnd"/>
+      <w:r>
+        <w:rPr>
+          <w:lang w:val="es-ES"/>
+        </w:rPr>
+        <w:t xml:space="preserve"> </w:t>
+      </w:r>
+      <w:proofErr w:type="spellStart"/>
+      <w:r>
+        <w:rPr>
+          <w:lang w:val="es-ES"/>
+        </w:rPr>
+        <w:t>sincronizacion</w:t>
+      </w:r>
+      <w:proofErr w:type="spellEnd"/>
     </w:p>
     <w:p>
       <w:pPr>
@@ -102,105 +156,203 @@
         <w:rPr>
           <w:lang w:val="es-ES"/>
         </w:rPr>
-        <w:t>Reagrupamiento Boton Sincronizacion y modo offline</w:t>
-      </w:r>
-    </w:p>
-    <w:p>
-      <w:pPr>
-        <w:rPr>
-          <w:lang w:val="es-ES"/>
-        </w:rPr>
-      </w:pPr>
-      <w:r>
-        <w:rPr>
-          <w:lang w:val="es-ES"/>
-        </w:rPr>
-        <w:t>Busqueda Iconos de licencia libre</w:t>
-      </w:r>
-    </w:p>
-    <w:p>
-      <w:pPr>
-        <w:rPr>
-          <w:lang w:val="es-ES"/>
-        </w:rPr>
-      </w:pPr>
-      <w:r>
-        <w:rPr>
-          <w:lang w:val="es-ES"/>
-        </w:rPr>
-        <w:t>Edicion icono gobierno de Jujuy</w:t>
-      </w:r>
-    </w:p>
-    <w:p>
-      <w:pPr>
-        <w:rPr>
-          <w:lang w:val="es-ES"/>
-        </w:rPr>
-      </w:pPr>
-      <w:r>
-        <w:rPr>
-          <w:lang w:val="es-ES"/>
-        </w:rPr>
-        <w:t xml:space="preserve">Add información de rol actual </w:t>
-      </w:r>
-    </w:p>
-    <w:p>
-      <w:pPr>
-        <w:rPr>
-          <w:lang w:val="es-ES"/>
-        </w:rPr>
-      </w:pPr>
-      <w:r>
-        <w:rPr>
-          <w:lang w:val="es-ES"/>
-        </w:rPr>
-        <w:t>Add botón cambio de rol</w:t>
-      </w:r>
-    </w:p>
-    <w:p>
-      <w:pPr>
-        <w:rPr>
-          <w:lang w:val="es-ES"/>
-        </w:rPr>
-      </w:pPr>
-    </w:p>
-    <w:p>
-      <w:pPr>
-        <w:rPr>
-          <w:lang w:val="es-ES"/>
-        </w:rPr>
-      </w:pPr>
-      <w:r>
-        <w:rPr>
-          <w:lang w:val="es-ES"/>
-        </w:rPr>
-        <w:t>Backend rol a mainmenuprincipal</w:t>
-      </w:r>
-    </w:p>
-    <w:p>
-      <w:pPr>
-        <w:rPr>
-          <w:lang w:val="es-ES"/>
-        </w:rPr>
-      </w:pPr>
-      <w:r>
-        <w:rPr>
-          <w:lang w:val="es-ES"/>
-        </w:rPr>
-        <w:t>Cambiar color de fuentes select rol</w:t>
-      </w:r>
-    </w:p>
-    <w:p>
-      <w:pPr>
-        <w:rPr>
-          <w:lang w:val="es-ES"/>
-        </w:rPr>
-      </w:pPr>
-      <w:r>
-        <w:rPr>
-          <w:lang w:val="es-ES"/>
-        </w:rPr>
-        <w:t>Backednd limitación de botón back</w:t>
+        <w:t xml:space="preserve">Reagrupamiento </w:t>
+      </w:r>
+      <w:proofErr w:type="spellStart"/>
+      <w:r>
+        <w:rPr>
+          <w:lang w:val="es-ES"/>
+        </w:rPr>
+        <w:t>Boton</w:t>
+      </w:r>
+      <w:proofErr w:type="spellEnd"/>
+      <w:r>
+        <w:rPr>
+          <w:lang w:val="es-ES"/>
+        </w:rPr>
+        <w:t xml:space="preserve"> </w:t>
+      </w:r>
+      <w:proofErr w:type="spellStart"/>
+      <w:r>
+        <w:rPr>
+          <w:lang w:val="es-ES"/>
+        </w:rPr>
+        <w:t>Sincronizacion</w:t>
+      </w:r>
+      <w:proofErr w:type="spellEnd"/>
+      <w:r>
+        <w:rPr>
+          <w:lang w:val="es-ES"/>
+        </w:rPr>
+        <w:t xml:space="preserve"> y modo offline</w:t>
+      </w:r>
+    </w:p>
+    <w:p>
+      <w:pPr>
+        <w:rPr>
+          <w:lang w:val="es-ES"/>
+        </w:rPr>
+      </w:pPr>
+      <w:proofErr w:type="spellStart"/>
+      <w:r>
+        <w:rPr>
+          <w:lang w:val="es-ES"/>
+        </w:rPr>
+        <w:t>Busqueda</w:t>
+      </w:r>
+      <w:proofErr w:type="spellEnd"/>
+      <w:r>
+        <w:rPr>
+          <w:lang w:val="es-ES"/>
+        </w:rPr>
+        <w:t xml:space="preserve"> Iconos de licencia libre</w:t>
+      </w:r>
+    </w:p>
+    <w:p>
+      <w:pPr>
+        <w:rPr>
+          <w:lang w:val="es-ES"/>
+        </w:rPr>
+      </w:pPr>
+      <w:proofErr w:type="spellStart"/>
+      <w:r>
+        <w:rPr>
+          <w:lang w:val="es-ES"/>
+        </w:rPr>
+        <w:t>Edicion</w:t>
+      </w:r>
+      <w:proofErr w:type="spellEnd"/>
+      <w:r>
+        <w:rPr>
+          <w:lang w:val="es-ES"/>
+        </w:rPr>
+        <w:t xml:space="preserve"> icono gobierno de Jujuy</w:t>
+      </w:r>
+    </w:p>
+    <w:p>
+      <w:pPr>
+        <w:rPr>
+          <w:lang w:val="es-ES"/>
+        </w:rPr>
+      </w:pPr>
+      <w:proofErr w:type="spellStart"/>
+      <w:r>
+        <w:rPr>
+          <w:lang w:val="es-ES"/>
+        </w:rPr>
+        <w:t>Add</w:t>
+      </w:r>
+      <w:proofErr w:type="spellEnd"/>
+      <w:r>
+        <w:rPr>
+          <w:lang w:val="es-ES"/>
+        </w:rPr>
+        <w:t xml:space="preserve"> información de rol actual </w:t>
+      </w:r>
+    </w:p>
+    <w:p>
+      <w:pPr>
+        <w:rPr>
+          <w:lang w:val="es-ES"/>
+        </w:rPr>
+      </w:pPr>
+      <w:proofErr w:type="spellStart"/>
+      <w:r>
+        <w:rPr>
+          <w:lang w:val="es-ES"/>
+        </w:rPr>
+        <w:t>Add</w:t>
+      </w:r>
+      <w:proofErr w:type="spellEnd"/>
+      <w:r>
+        <w:rPr>
+          <w:lang w:val="es-ES"/>
+        </w:rPr>
+        <w:t xml:space="preserve"> botón cambio de rol</w:t>
+      </w:r>
+    </w:p>
+    <w:p>
+      <w:pPr>
+        <w:rPr>
+          <w:lang w:val="es-ES"/>
+        </w:rPr>
+      </w:pPr>
+    </w:p>
+    <w:p>
+      <w:pPr>
+        <w:rPr>
+          <w:lang w:val="es-ES"/>
+        </w:rPr>
+      </w:pPr>
+      <w:proofErr w:type="spellStart"/>
+      <w:r>
+        <w:rPr>
+          <w:lang w:val="es-ES"/>
+        </w:rPr>
+        <w:t>Backend</w:t>
+      </w:r>
+      <w:proofErr w:type="spellEnd"/>
+      <w:r>
+        <w:rPr>
+          <w:lang w:val="es-ES"/>
+        </w:rPr>
+        <w:t xml:space="preserve"> rol a </w:t>
+      </w:r>
+      <w:proofErr w:type="spellStart"/>
+      <w:r>
+        <w:rPr>
+          <w:lang w:val="es-ES"/>
+        </w:rPr>
+        <w:t>mainmenuprincipal</w:t>
+      </w:r>
+      <w:proofErr w:type="spellEnd"/>
+    </w:p>
+    <w:p>
+      <w:pPr>
+        <w:rPr>
+          <w:lang w:val="es-ES"/>
+        </w:rPr>
+      </w:pPr>
+      <w:r>
+        <w:rPr>
+          <w:lang w:val="es-ES"/>
+        </w:rPr>
+        <w:t xml:space="preserve">Cambiar color de fuentes </w:t>
+      </w:r>
+      <w:proofErr w:type="spellStart"/>
+      <w:r>
+        <w:rPr>
+          <w:lang w:val="es-ES"/>
+        </w:rPr>
+        <w:t>select</w:t>
+      </w:r>
+      <w:proofErr w:type="spellEnd"/>
+      <w:r>
+        <w:rPr>
+          <w:lang w:val="es-ES"/>
+        </w:rPr>
+        <w:t xml:space="preserve"> rol</w:t>
+      </w:r>
+    </w:p>
+    <w:p>
+      <w:pPr>
+        <w:rPr>
+          <w:lang w:val="es-ES"/>
+        </w:rPr>
+      </w:pPr>
+      <w:proofErr w:type="spellStart"/>
+      <w:r>
+        <w:rPr>
+          <w:lang w:val="es-ES"/>
+        </w:rPr>
+        <w:t>Backednd</w:t>
+      </w:r>
+      <w:proofErr w:type="spellEnd"/>
+      <w:r>
+        <w:rPr>
+          <w:lang w:val="es-ES"/>
+        </w:rPr>
+        <w:t xml:space="preserve"> limitación de botón back</w:t>
       </w:r>
     </w:p>
     <w:p>
@@ -229,12 +381,28 @@
           <w:lang w:val="es-ES"/>
         </w:rPr>
       </w:pPr>
-      <w:r>
-        <w:rPr>
-          <w:lang w:val="es-ES"/>
-        </w:rPr>
-        <w:t>Investigacion ActivityPropertyChange</w:t>
-      </w:r>
+      <w:proofErr w:type="spellStart"/>
+      <w:r>
+        <w:rPr>
+          <w:lang w:val="es-ES"/>
+        </w:rPr>
+        <w:t>Investigacion</w:t>
+      </w:r>
+      <w:proofErr w:type="spellEnd"/>
+      <w:r>
+        <w:rPr>
+          <w:lang w:val="es-ES"/>
+        </w:rPr>
+        <w:t xml:space="preserve"> </w:t>
+      </w:r>
+      <w:proofErr w:type="spellStart"/>
+      <w:r>
+        <w:rPr>
+          <w:lang w:val="es-ES"/>
+        </w:rPr>
+        <w:t>ActivityPropertyChange</w:t>
+      </w:r>
+      <w:proofErr w:type="spellEnd"/>
     </w:p>
     <w:p>
       <w:pPr>
@@ -273,7 +441,21 @@
         <w:rPr>
           <w:lang w:val="es-ES"/>
         </w:rPr>
-        <w:t>Investigación activity en curso control internet</w:t>
+        <w:t xml:space="preserve">Investigación </w:t>
+      </w:r>
+      <w:proofErr w:type="spellStart"/>
+      <w:r>
+        <w:rPr>
+          <w:lang w:val="es-ES"/>
+        </w:rPr>
+        <w:t>activity</w:t>
+      </w:r>
+      <w:proofErr w:type="spellEnd"/>
+      <w:r>
+        <w:rPr>
+          <w:lang w:val="es-ES"/>
+        </w:rPr>
+        <w:t xml:space="preserve"> en curso control internet</w:t>
       </w:r>
     </w:p>
     <w:p>
@@ -307,11 +489,19 @@
           <w:lang w:val="es-ES"/>
         </w:rPr>
       </w:pPr>
-      <w:r>
-        <w:rPr>
-          <w:lang w:val="es-ES"/>
-        </w:rPr>
-        <w:t>Continuacion alineamiento de colores de fuente en Page Selección Roles(cambiaba de acuerdo al modo de tema del dispositivo)</w:t>
+      <w:proofErr w:type="spellStart"/>
+      <w:r>
+        <w:rPr>
+          <w:lang w:val="es-ES"/>
+        </w:rPr>
+        <w:t>Continuacion</w:t>
+      </w:r>
+      <w:proofErr w:type="spellEnd"/>
+      <w:r>
+        <w:rPr>
+          <w:lang w:val="es-ES"/>
+        </w:rPr>
+        <w:t xml:space="preserve"> alineamiento de colores de fuente en Page Selección Roles(cambiaba de acuerdo al modo de tema del dispositivo)</w:t>
       </w:r>
     </w:p>
     <w:p>
@@ -333,11 +523,19 @@
           <w:lang w:val="es-ES"/>
         </w:rPr>
       </w:pPr>
-      <w:r>
-        <w:rPr>
-          <w:lang w:val="es-ES"/>
-        </w:rPr>
-        <w:t>Alineacion general</w:t>
+      <w:proofErr w:type="spellStart"/>
+      <w:r>
+        <w:rPr>
+          <w:lang w:val="es-ES"/>
+        </w:rPr>
+        <w:t>Alineacion</w:t>
+      </w:r>
+      <w:proofErr w:type="spellEnd"/>
+      <w:r>
+        <w:rPr>
+          <w:lang w:val="es-ES"/>
+        </w:rPr>
+        <w:t xml:space="preserve"> general</w:t>
       </w:r>
       <w:r>
         <w:rPr>
@@ -387,52 +585,127 @@
         <w:rPr>
           <w:lang w:val="es-ES"/>
         </w:rPr>
-        <w:t>Pagina Presentismo por curso, parte grafica, y back para lectura de datos mock</w:t>
-      </w:r>
-    </w:p>
-    <w:p>
-      <w:pPr>
-        <w:rPr>
-          <w:lang w:val="es-ES"/>
-        </w:rPr>
-      </w:pPr>
-      <w:r>
-        <w:rPr>
-          <w:lang w:val="es-ES"/>
-        </w:rPr>
-        <w:t>Pagina Faltas y Tardanzas, parte grafica y back para lectura de datos mock</w:t>
-      </w:r>
-    </w:p>
-    <w:p>
-      <w:pPr>
-        <w:rPr>
-          <w:lang w:val="es-ES"/>
-        </w:rPr>
-      </w:pPr>
-      <w:r>
-        <w:rPr>
-          <w:lang w:val="es-ES"/>
-        </w:rPr>
-        <w:t>Investigacion ACRDialogs</w:t>
-      </w:r>
-    </w:p>
-    <w:p>
-      <w:pPr>
-        <w:rPr>
-          <w:lang w:val="es-ES"/>
-        </w:rPr>
-      </w:pPr>
-      <w:r>
-        <w:rPr>
-          <w:lang w:val="es-ES"/>
-        </w:rPr>
-        <w:t xml:space="preserve">Verificacion de </w:t>
-      </w:r>
-      <w:r>
-        <w:rPr>
-          <w:lang w:val="es-ES"/>
-        </w:rPr>
-        <w:t>Compatibilidad app con ACR</w:t>
+        <w:t xml:space="preserve">Pagina Presentismo por curso, parte </w:t>
+      </w:r>
+      <w:proofErr w:type="spellStart"/>
+      <w:r>
+        <w:rPr>
+          <w:lang w:val="es-ES"/>
+        </w:rPr>
+        <w:t>grafica</w:t>
+      </w:r>
+      <w:proofErr w:type="spellEnd"/>
+      <w:r>
+        <w:rPr>
+          <w:lang w:val="es-ES"/>
+        </w:rPr>
+        <w:t xml:space="preserve">, y back para lectura de datos </w:t>
+      </w:r>
+      <w:proofErr w:type="spellStart"/>
+      <w:r>
+        <w:rPr>
+          <w:lang w:val="es-ES"/>
+        </w:rPr>
+        <w:t>mock</w:t>
+      </w:r>
+      <w:proofErr w:type="spellEnd"/>
+    </w:p>
+    <w:p>
+      <w:pPr>
+        <w:rPr>
+          <w:lang w:val="es-ES"/>
+        </w:rPr>
+      </w:pPr>
+      <w:r>
+        <w:rPr>
+          <w:lang w:val="es-ES"/>
+        </w:rPr>
+        <w:t xml:space="preserve">Pagina Faltas y Tardanzas, parte </w:t>
+      </w:r>
+      <w:proofErr w:type="spellStart"/>
+      <w:r>
+        <w:rPr>
+          <w:lang w:val="es-ES"/>
+        </w:rPr>
+        <w:t>grafica</w:t>
+      </w:r>
+      <w:proofErr w:type="spellEnd"/>
+      <w:r>
+        <w:rPr>
+          <w:lang w:val="es-ES"/>
+        </w:rPr>
+        <w:t xml:space="preserve"> y back para lectura de datos </w:t>
+      </w:r>
+      <w:proofErr w:type="spellStart"/>
+      <w:r>
+        <w:rPr>
+          <w:lang w:val="es-ES"/>
+        </w:rPr>
+        <w:t>mock</w:t>
+      </w:r>
+      <w:proofErr w:type="spellEnd"/>
+    </w:p>
+    <w:p>
+      <w:pPr>
+        <w:rPr>
+          <w:lang w:val="es-ES"/>
+        </w:rPr>
+      </w:pPr>
+      <w:proofErr w:type="spellStart"/>
+      <w:r>
+        <w:rPr>
+          <w:lang w:val="es-ES"/>
+        </w:rPr>
+        <w:t>Investigacion</w:t>
+      </w:r>
+      <w:proofErr w:type="spellEnd"/>
+      <w:r>
+        <w:rPr>
+          <w:lang w:val="es-ES"/>
+        </w:rPr>
+        <w:t xml:space="preserve"> </w:t>
+      </w:r>
+      <w:proofErr w:type="spellStart"/>
+      <w:r>
+        <w:rPr>
+          <w:lang w:val="es-ES"/>
+        </w:rPr>
+        <w:t>ACRDialogs</w:t>
+      </w:r>
+      <w:proofErr w:type="spellEnd"/>
+    </w:p>
+    <w:p>
+      <w:pPr>
+        <w:rPr>
+          <w:lang w:val="es-ES"/>
+        </w:rPr>
+      </w:pPr>
+      <w:proofErr w:type="spellStart"/>
+      <w:r>
+        <w:rPr>
+          <w:lang w:val="es-ES"/>
+        </w:rPr>
+        <w:t>Verificacion</w:t>
+      </w:r>
+      <w:proofErr w:type="spellEnd"/>
+      <w:r>
+        <w:rPr>
+          <w:lang w:val="es-ES"/>
+        </w:rPr>
+        <w:t xml:space="preserve"> de </w:t>
+      </w:r>
+      <w:r>
+        <w:rPr>
+          <w:lang w:val="es-ES"/>
+        </w:rPr>
+        <w:t xml:space="preserve">Compatibilidad app con </w:t>
+      </w:r>
+      <w:proofErr w:type="spellStart"/>
+      <w:r>
+        <w:rPr>
+          <w:lang w:val="es-ES"/>
+        </w:rPr>
+        <w:t>ACR</w:t>
       </w:r>
       <w:r>
         <w:rPr>
@@ -440,6 +713,7 @@
         </w:rPr>
         <w:t>Dialogs</w:t>
       </w:r>
+      <w:proofErr w:type="spellEnd"/>
     </w:p>
     <w:p>
       <w:pPr>
@@ -479,50 +753,168 @@
           <w:lang w:val="es-ES"/>
         </w:rPr>
       </w:pPr>
-      <w:r>
-        <w:rPr>
-          <w:lang w:val="es-ES"/>
-        </w:rPr>
-        <w:t>Implementacion de Nugget ACRDialogs</w:t>
-      </w:r>
-    </w:p>
-    <w:p>
-      <w:pPr>
-        <w:rPr>
-          <w:lang w:val="es-ES"/>
-        </w:rPr>
-      </w:pPr>
-      <w:r>
-        <w:rPr>
-          <w:lang w:val="es-ES"/>
-        </w:rPr>
-        <w:t>Administracion de Nuggets para compatibilidad, uso de ActivityIndicator</w:t>
-      </w:r>
-    </w:p>
-    <w:p>
-      <w:pPr>
-        <w:rPr>
-          <w:lang w:val="es-ES"/>
-        </w:rPr>
-      </w:pPr>
-      <w:r>
-        <w:rPr>
-          <w:lang w:val="es-ES"/>
-        </w:rPr>
-        <w:t>Investigacion y actualización de botón Sincronizacion para prueba</w:t>
-      </w:r>
-    </w:p>
-    <w:p>
-      <w:pPr>
-        <w:rPr>
-          <w:lang w:val="es-ES"/>
-        </w:rPr>
-      </w:pPr>
-      <w:r>
-        <w:rPr>
-          <w:lang w:val="es-ES"/>
-        </w:rPr>
-        <w:t>Modificacion Propiedades en PaginaSeleccionDeRol (falta investigar binding entre cs nativa y asignada)</w:t>
+      <w:proofErr w:type="spellStart"/>
+      <w:r>
+        <w:rPr>
+          <w:lang w:val="es-ES"/>
+        </w:rPr>
+        <w:t>Implementacion</w:t>
+      </w:r>
+      <w:proofErr w:type="spellEnd"/>
+      <w:r>
+        <w:rPr>
+          <w:lang w:val="es-ES"/>
+        </w:rPr>
+        <w:t xml:space="preserve"> de </w:t>
+      </w:r>
+      <w:proofErr w:type="spellStart"/>
+      <w:r>
+        <w:rPr>
+          <w:lang w:val="es-ES"/>
+        </w:rPr>
+        <w:t>Nugget</w:t>
+      </w:r>
+      <w:proofErr w:type="spellEnd"/>
+      <w:r>
+        <w:rPr>
+          <w:lang w:val="es-ES"/>
+        </w:rPr>
+        <w:t xml:space="preserve"> </w:t>
+      </w:r>
+      <w:proofErr w:type="spellStart"/>
+      <w:r>
+        <w:rPr>
+          <w:lang w:val="es-ES"/>
+        </w:rPr>
+        <w:t>ACRDialogs</w:t>
+      </w:r>
+      <w:proofErr w:type="spellEnd"/>
+    </w:p>
+    <w:p>
+      <w:pPr>
+        <w:rPr>
+          <w:lang w:val="es-ES"/>
+        </w:rPr>
+      </w:pPr>
+      <w:proofErr w:type="spellStart"/>
+      <w:r>
+        <w:rPr>
+          <w:lang w:val="es-ES"/>
+        </w:rPr>
+        <w:t>Administracion</w:t>
+      </w:r>
+      <w:proofErr w:type="spellEnd"/>
+      <w:r>
+        <w:rPr>
+          <w:lang w:val="es-ES"/>
+        </w:rPr>
+        <w:t xml:space="preserve"> de Nuggets para compatibilidad, uso de </w:t>
+      </w:r>
+      <w:proofErr w:type="spellStart"/>
+      <w:r>
+        <w:rPr>
+          <w:lang w:val="es-ES"/>
+        </w:rPr>
+        <w:t>ActivityIndicator</w:t>
+      </w:r>
+      <w:proofErr w:type="spellEnd"/>
+    </w:p>
+    <w:p>
+      <w:pPr>
+        <w:rPr>
+          <w:lang w:val="es-ES"/>
+        </w:rPr>
+      </w:pPr>
+      <w:proofErr w:type="spellStart"/>
+      <w:r>
+        <w:rPr>
+          <w:lang w:val="es-ES"/>
+        </w:rPr>
+        <w:t>Investigacion</w:t>
+      </w:r>
+      <w:proofErr w:type="spellEnd"/>
+      <w:r>
+        <w:rPr>
+          <w:lang w:val="es-ES"/>
+        </w:rPr>
+        <w:t xml:space="preserve"> y actualización de botón </w:t>
+      </w:r>
+      <w:proofErr w:type="spellStart"/>
+      <w:r>
+        <w:rPr>
+          <w:lang w:val="es-ES"/>
+        </w:rPr>
+        <w:t>Sincronizacion</w:t>
+      </w:r>
+      <w:proofErr w:type="spellEnd"/>
+      <w:r>
+        <w:rPr>
+          <w:lang w:val="es-ES"/>
+        </w:rPr>
+        <w:t xml:space="preserve"> para prueba</w:t>
+      </w:r>
+    </w:p>
+    <w:p>
+      <w:pPr>
+        <w:rPr>
+          <w:lang w:val="es-ES"/>
+        </w:rPr>
+      </w:pPr>
+      <w:proofErr w:type="spellStart"/>
+      <w:r>
+        <w:rPr>
+          <w:lang w:val="es-ES"/>
+        </w:rPr>
+        <w:t>Modificacion</w:t>
+      </w:r>
+      <w:proofErr w:type="spellEnd"/>
+      <w:r>
+        <w:rPr>
+          <w:lang w:val="es-ES"/>
+        </w:rPr>
+        <w:t xml:space="preserve"> Propiedades en </w:t>
+      </w:r>
+      <w:proofErr w:type="spellStart"/>
+      <w:r>
+        <w:rPr>
+          <w:lang w:val="es-ES"/>
+        </w:rPr>
+        <w:t>PaginaSeleccionDeRol</w:t>
+      </w:r>
+      <w:proofErr w:type="spellEnd"/>
+      <w:r>
+        <w:rPr>
+          <w:lang w:val="es-ES"/>
+        </w:rPr>
+        <w:t xml:space="preserve"> (falta investigar </w:t>
+      </w:r>
+      <w:proofErr w:type="spellStart"/>
+      <w:r>
+        <w:rPr>
+          <w:lang w:val="es-ES"/>
+        </w:rPr>
+        <w:t>binding</w:t>
+      </w:r>
+      <w:proofErr w:type="spellEnd"/>
+      <w:r>
+        <w:rPr>
+          <w:lang w:val="es-ES"/>
+        </w:rPr>
+        <w:t xml:space="preserve"> entre </w:t>
+      </w:r>
+      <w:proofErr w:type="spellStart"/>
+      <w:r>
+        <w:rPr>
+          <w:lang w:val="es-ES"/>
+        </w:rPr>
+        <w:t>cs</w:t>
+      </w:r>
+      <w:proofErr w:type="spellEnd"/>
+      <w:r>
+        <w:rPr>
+          <w:lang w:val="es-ES"/>
+        </w:rPr>
+        <w:t xml:space="preserve"> nativa y asignada)</w:t>
       </w:r>
     </w:p>
     <w:p>
@@ -544,24 +936,116 @@
           <w:lang w:val="es-ES"/>
         </w:rPr>
       </w:pPr>
-      <w:r>
-        <w:rPr>
-          <w:lang w:val="es-ES"/>
-        </w:rPr>
-        <w:t>Investigacion e Implementacion PoPAsync para limitar funciones nativas Android ‘boton atrás’</w:t>
-      </w:r>
-    </w:p>
-    <w:p>
-      <w:pPr>
-        <w:rPr>
-          <w:lang w:val="es-ES"/>
-        </w:rPr>
-      </w:pPr>
-      <w:r>
-        <w:rPr>
-          <w:lang w:val="es-ES"/>
-        </w:rPr>
-        <w:t xml:space="preserve">Doble toque en menuprincipal finaliza en otra pagina hace uso de la pila de paginas. </w:t>
+      <w:proofErr w:type="spellStart"/>
+      <w:r>
+        <w:rPr>
+          <w:lang w:val="es-ES"/>
+        </w:rPr>
+        <w:t>Investigacion</w:t>
+      </w:r>
+      <w:proofErr w:type="spellEnd"/>
+      <w:r>
+        <w:rPr>
+          <w:lang w:val="es-ES"/>
+        </w:rPr>
+        <w:t xml:space="preserve"> e </w:t>
+      </w:r>
+      <w:proofErr w:type="spellStart"/>
+      <w:r>
+        <w:rPr>
+          <w:lang w:val="es-ES"/>
+        </w:rPr>
+        <w:t>Implementacion</w:t>
+      </w:r>
+      <w:proofErr w:type="spellEnd"/>
+      <w:r>
+        <w:rPr>
+          <w:lang w:val="es-ES"/>
+        </w:rPr>
+        <w:t xml:space="preserve"> </w:t>
+      </w:r>
+      <w:proofErr w:type="spellStart"/>
+      <w:r>
+        <w:rPr>
+          <w:lang w:val="es-ES"/>
+        </w:rPr>
+        <w:t>PoPAsync</w:t>
+      </w:r>
+      <w:proofErr w:type="spellEnd"/>
+      <w:r>
+        <w:rPr>
+          <w:lang w:val="es-ES"/>
+        </w:rPr>
+        <w:t xml:space="preserve"> para limitar funciones nativas Android ‘</w:t>
+      </w:r>
+      <w:proofErr w:type="spellStart"/>
+      <w:r>
+        <w:rPr>
+          <w:lang w:val="es-ES"/>
+        </w:rPr>
+        <w:t>boton</w:t>
+      </w:r>
+      <w:proofErr w:type="spellEnd"/>
+      <w:r>
+        <w:rPr>
+          <w:lang w:val="es-ES"/>
+        </w:rPr>
+        <w:t xml:space="preserve"> atrás’</w:t>
+      </w:r>
+    </w:p>
+    <w:p>
+      <w:pPr>
+        <w:rPr>
+          <w:lang w:val="es-ES"/>
+        </w:rPr>
+      </w:pPr>
+      <w:r>
+        <w:rPr>
+          <w:lang w:val="es-ES"/>
+        </w:rPr>
+        <w:t xml:space="preserve">Doble toque en </w:t>
+      </w:r>
+      <w:proofErr w:type="spellStart"/>
+      <w:r>
+        <w:rPr>
+          <w:lang w:val="es-ES"/>
+        </w:rPr>
+        <w:t>menuprincipal</w:t>
+      </w:r>
+      <w:proofErr w:type="spellEnd"/>
+      <w:r>
+        <w:rPr>
+          <w:lang w:val="es-ES"/>
+        </w:rPr>
+        <w:t xml:space="preserve"> finaliza en otra </w:t>
+      </w:r>
+      <w:proofErr w:type="spellStart"/>
+      <w:r>
+        <w:rPr>
+          <w:lang w:val="es-ES"/>
+        </w:rPr>
+        <w:t>pagina</w:t>
+      </w:r>
+      <w:proofErr w:type="spellEnd"/>
+      <w:r>
+        <w:rPr>
+          <w:lang w:val="es-ES"/>
+        </w:rPr>
+        <w:t xml:space="preserve"> hace uso de la pila de </w:t>
+      </w:r>
+      <w:proofErr w:type="spellStart"/>
+      <w:r>
+        <w:rPr>
+          <w:lang w:val="es-ES"/>
+        </w:rPr>
+        <w:t>paginas</w:t>
+      </w:r>
+      <w:proofErr w:type="spellEnd"/>
+      <w:r>
+        <w:rPr>
+          <w:lang w:val="es-ES"/>
+        </w:rPr>
+        <w:t xml:space="preserve">. </w:t>
       </w:r>
     </w:p>
     <w:p>
@@ -621,15 +1105,78 @@
         <w:rPr>
           <w:lang w:val="es-ES"/>
         </w:rPr>
-        <w:t>Hay que corregir, cuando un pantalla es pequeña la primer page(main menú) no se ve completa, pero no se desliza hacia abajo.</w:t>
-      </w:r>
-    </w:p>
-    <w:p>
-      <w:pPr>
-        <w:rPr>
-          <w:lang w:val="es-ES"/>
-        </w:rPr>
-      </w:pPr>
+        <w:t>Hay que corregir, cuando un pantalla es pequeña la primer page(</w:t>
+      </w:r>
+      <w:proofErr w:type="spellStart"/>
+      <w:r>
+        <w:rPr>
+          <w:lang w:val="es-ES"/>
+        </w:rPr>
+        <w:t>main</w:t>
+      </w:r>
+      <w:proofErr w:type="spellEnd"/>
+      <w:r>
+        <w:rPr>
+          <w:lang w:val="es-ES"/>
+        </w:rPr>
+        <w:t xml:space="preserve"> menú) no se ve completa, pero no se desliza hacia abajo.</w:t>
+      </w:r>
+    </w:p>
+    <w:p>
+      <w:pPr>
+        <w:rPr>
+          <w:lang w:val="es-ES"/>
+        </w:rPr>
+      </w:pPr>
+    </w:p>
+    <w:p>
+      <w:pPr>
+        <w:rPr>
+          <w:lang w:val="es-ES"/>
+        </w:rPr>
+      </w:pPr>
+    </w:p>
+    <w:p>
+      <w:pPr>
+        <w:rPr>
+          <w:lang w:val="es-ES"/>
+        </w:rPr>
+      </w:pPr>
+      <w:proofErr w:type="spellStart"/>
+      <w:r>
+        <w:rPr>
+          <w:lang w:val="es-ES"/>
+        </w:rPr>
+        <w:t>Nugget</w:t>
+      </w:r>
+      <w:proofErr w:type="spellEnd"/>
+      <w:r>
+        <w:rPr>
+          <w:lang w:val="es-ES"/>
+        </w:rPr>
+        <w:t xml:space="preserve"> </w:t>
+      </w:r>
+      <w:proofErr w:type="spellStart"/>
+      <w:r>
+        <w:rPr>
+          <w:lang w:val="es-ES"/>
+        </w:rPr>
+        <w:t>inputkit</w:t>
+      </w:r>
+      <w:proofErr w:type="spellEnd"/>
+    </w:p>
+    <w:p>
+      <w:pPr>
+        <w:rPr>
+          <w:lang w:val="es-ES"/>
+        </w:rPr>
+      </w:pPr>
+      <w:r>
+        <w:rPr>
+          <w:lang w:val="es-ES"/>
+        </w:rPr>
+        <w:t>https://enisn-projects.io/docs/en/inputkit/latest/getting-started/getting-started-xamarin</w:t>
+      </w:r>
     </w:p>
     <w:sectPr>
       <w:pgSz w:w="11906" w:h="16838"/>

</xml_diff>

<commit_message>
implementacion inputkit nugget and test
</commit_message>
<xml_diff>
--- a/LOG APP.docx
+++ b/LOG APP.docx
@@ -45,7 +45,21 @@
         <w:rPr>
           <w:lang w:val="es-ES"/>
         </w:rPr>
-        <w:t xml:space="preserve"> inicio de sesión(cambiaba de acuerdo al modo de tema del dispositivo)</w:t>
+        <w:t xml:space="preserve"> inicio de </w:t>
+      </w:r>
+      <w:proofErr w:type="gramStart"/>
+      <w:r>
+        <w:rPr>
+          <w:lang w:val="es-ES"/>
+        </w:rPr>
+        <w:t>sesión(</w:t>
+      </w:r>
+      <w:proofErr w:type="gramEnd"/>
+      <w:r>
+        <w:rPr>
+          <w:lang w:val="es-ES"/>
+        </w:rPr>
+        <w:t>cambiaba de acuerdo al modo de tema del dispositivo)</w:t>
       </w:r>
     </w:p>
     <w:p>
@@ -501,7 +515,21 @@
         <w:rPr>
           <w:lang w:val="es-ES"/>
         </w:rPr>
-        <w:t xml:space="preserve"> alineamiento de colores de fuente en Page Selección Roles(cambiaba de acuerdo al modo de tema del dispositivo)</w:t>
+        <w:t xml:space="preserve"> alineamiento de colores de fuente en Page Selección </w:t>
+      </w:r>
+      <w:proofErr w:type="gramStart"/>
+      <w:r>
+        <w:rPr>
+          <w:lang w:val="es-ES"/>
+        </w:rPr>
+        <w:t>Roles(</w:t>
+      </w:r>
+      <w:proofErr w:type="gramEnd"/>
+      <w:r>
+        <w:rPr>
+          <w:lang w:val="es-ES"/>
+        </w:rPr>
+        <w:t>cambiaba de acuerdo al modo de tema del dispositivo)</w:t>
       </w:r>
     </w:p>
     <w:p>
@@ -1074,6 +1102,330 @@
           <w:lang w:val="es-ES"/>
         </w:rPr>
       </w:pPr>
+      <w:r>
+        <w:rPr>
+          <w:lang w:val="es-ES"/>
+        </w:rPr>
+        <w:t>26/05</w:t>
+      </w:r>
+    </w:p>
+    <w:p>
+      <w:pPr>
+        <w:rPr>
+          <w:lang w:val="es-ES"/>
+        </w:rPr>
+      </w:pPr>
+      <w:r>
+        <w:rPr>
+          <w:lang w:val="es-ES"/>
+        </w:rPr>
+        <w:t xml:space="preserve">Paginas de ok y </w:t>
+      </w:r>
+      <w:proofErr w:type="spellStart"/>
+      <w:r>
+        <w:rPr>
+          <w:lang w:val="es-ES"/>
+        </w:rPr>
+        <w:t>fail</w:t>
+      </w:r>
+      <w:proofErr w:type="spellEnd"/>
+    </w:p>
+    <w:p>
+      <w:pPr>
+        <w:rPr>
+          <w:lang w:val="es-ES"/>
+        </w:rPr>
+      </w:pPr>
+      <w:proofErr w:type="spellStart"/>
+      <w:r>
+        <w:rPr>
+          <w:lang w:val="es-ES"/>
+        </w:rPr>
+        <w:t>Creacion</w:t>
+      </w:r>
+      <w:proofErr w:type="spellEnd"/>
+      <w:r>
+        <w:rPr>
+          <w:lang w:val="es-ES"/>
+        </w:rPr>
+        <w:t xml:space="preserve"> y vinculantes a </w:t>
+      </w:r>
+      <w:proofErr w:type="spellStart"/>
+      <w:r>
+        <w:rPr>
+          <w:lang w:val="es-ES"/>
+        </w:rPr>
+        <w:t>ViewModel</w:t>
+      </w:r>
+      <w:proofErr w:type="spellEnd"/>
+    </w:p>
+    <w:p>
+      <w:pPr>
+        <w:rPr>
+          <w:lang w:val="es-ES"/>
+        </w:rPr>
+      </w:pPr>
+      <w:proofErr w:type="spellStart"/>
+      <w:r>
+        <w:rPr>
+          <w:lang w:val="es-ES"/>
+        </w:rPr>
+        <w:t>Nugget</w:t>
+      </w:r>
+      <w:proofErr w:type="spellEnd"/>
+      <w:r>
+        <w:rPr>
+          <w:lang w:val="es-ES"/>
+        </w:rPr>
+        <w:t xml:space="preserve"> </w:t>
+      </w:r>
+      <w:proofErr w:type="spellStart"/>
+      <w:r>
+        <w:rPr>
+          <w:lang w:val="es-ES"/>
+        </w:rPr>
+        <w:t>LottieFiles</w:t>
+      </w:r>
+      <w:proofErr w:type="spellEnd"/>
+    </w:p>
+    <w:p>
+      <w:pPr>
+        <w:rPr>
+          <w:lang w:val="es-ES"/>
+        </w:rPr>
+      </w:pPr>
+      <w:r>
+        <w:rPr>
+          <w:lang w:val="es-ES"/>
+        </w:rPr>
+        <w:t xml:space="preserve">Estudio de uso de </w:t>
+      </w:r>
+      <w:proofErr w:type="spellStart"/>
+      <w:r>
+        <w:rPr>
+          <w:lang w:val="es-ES"/>
+        </w:rPr>
+        <w:t>lottie</w:t>
+      </w:r>
+      <w:proofErr w:type="spellEnd"/>
+      <w:r>
+        <w:rPr>
+          <w:lang w:val="es-ES"/>
+        </w:rPr>
+        <w:t xml:space="preserve"> files y propiedades</w:t>
+      </w:r>
+    </w:p>
+    <w:p>
+      <w:pPr>
+        <w:rPr>
+          <w:lang w:val="es-ES"/>
+        </w:rPr>
+      </w:pPr>
+      <w:proofErr w:type="spellStart"/>
+      <w:r>
+        <w:rPr>
+          <w:lang w:val="es-ES"/>
+        </w:rPr>
+        <w:t>Implementacion</w:t>
+      </w:r>
+      <w:proofErr w:type="spellEnd"/>
+      <w:r>
+        <w:rPr>
+          <w:lang w:val="es-ES"/>
+        </w:rPr>
+        <w:t xml:space="preserve"> en paginas </w:t>
+      </w:r>
+    </w:p>
+    <w:p>
+      <w:pPr>
+        <w:rPr>
+          <w:lang w:val="es-ES"/>
+        </w:rPr>
+      </w:pPr>
+      <w:r>
+        <w:rPr>
+          <w:lang w:val="es-ES"/>
+        </w:rPr>
+        <w:t xml:space="preserve">Barra de navegación superior con funcionalidad </w:t>
+      </w:r>
+      <w:proofErr w:type="spellStart"/>
+      <w:r>
+        <w:rPr>
+          <w:lang w:val="es-ES"/>
+        </w:rPr>
+        <w:t>atras</w:t>
+      </w:r>
+      <w:proofErr w:type="spellEnd"/>
+    </w:p>
+    <w:p>
+      <w:pPr>
+        <w:rPr>
+          <w:lang w:val="es-ES"/>
+        </w:rPr>
+      </w:pPr>
+      <w:r>
+        <w:rPr>
+          <w:lang w:val="es-ES"/>
+        </w:rPr>
+        <w:t>27/</w:t>
+      </w:r>
+    </w:p>
+    <w:p>
+      <w:pPr>
+        <w:rPr>
+          <w:lang w:val="es-ES"/>
+        </w:rPr>
+      </w:pPr>
+      <w:r>
+        <w:rPr>
+          <w:lang w:val="es-ES"/>
+        </w:rPr>
+        <w:t xml:space="preserve">Pagina </w:t>
+      </w:r>
+      <w:proofErr w:type="spellStart"/>
+      <w:r>
+        <w:rPr>
+          <w:lang w:val="es-ES"/>
+        </w:rPr>
+        <w:t>userpage</w:t>
+      </w:r>
+      <w:proofErr w:type="spellEnd"/>
+      <w:r>
+        <w:rPr>
+          <w:lang w:val="es-ES"/>
+        </w:rPr>
+        <w:t xml:space="preserve"> </w:t>
+      </w:r>
+    </w:p>
+    <w:p>
+      <w:pPr>
+        <w:rPr>
+          <w:lang w:val="es-ES"/>
+        </w:rPr>
+      </w:pPr>
+      <w:proofErr w:type="spellStart"/>
+      <w:r>
+        <w:rPr>
+          <w:lang w:val="es-ES"/>
+        </w:rPr>
+        <w:t>Creacion</w:t>
+      </w:r>
+      <w:proofErr w:type="spellEnd"/>
+      <w:r>
+        <w:rPr>
+          <w:lang w:val="es-ES"/>
+        </w:rPr>
+        <w:t xml:space="preserve"> y vinculantes a </w:t>
+      </w:r>
+      <w:proofErr w:type="spellStart"/>
+      <w:r>
+        <w:rPr>
+          <w:lang w:val="es-ES"/>
+        </w:rPr>
+        <w:t>ViewModel</w:t>
+      </w:r>
+      <w:proofErr w:type="spellEnd"/>
+    </w:p>
+    <w:p>
+      <w:pPr>
+        <w:rPr>
+          <w:lang w:val="es-ES"/>
+        </w:rPr>
+      </w:pPr>
+      <w:r>
+        <w:rPr>
+          <w:lang w:val="es-ES"/>
+        </w:rPr>
+        <w:t xml:space="preserve">Barra de navegación superior con funcionalidad </w:t>
+      </w:r>
+      <w:proofErr w:type="spellStart"/>
+      <w:r>
+        <w:rPr>
+          <w:lang w:val="es-ES"/>
+        </w:rPr>
+        <w:t>atras</w:t>
+      </w:r>
+      <w:proofErr w:type="spellEnd"/>
+    </w:p>
+    <w:p>
+      <w:pPr>
+        <w:rPr>
+          <w:lang w:val="es-ES"/>
+        </w:rPr>
+      </w:pPr>
+      <w:proofErr w:type="spellStart"/>
+      <w:r>
+        <w:rPr>
+          <w:lang w:val="es-ES"/>
+        </w:rPr>
+        <w:t>Nugget</w:t>
+      </w:r>
+      <w:proofErr w:type="spellEnd"/>
+      <w:r>
+        <w:rPr>
+          <w:lang w:val="es-ES"/>
+        </w:rPr>
+        <w:t xml:space="preserve"> </w:t>
+      </w:r>
+      <w:proofErr w:type="spellStart"/>
+      <w:proofErr w:type="gramStart"/>
+      <w:r>
+        <w:rPr>
+          <w:lang w:val="es-ES"/>
+        </w:rPr>
+        <w:t>plugin.currentactivity</w:t>
+      </w:r>
+      <w:proofErr w:type="spellEnd"/>
+      <w:proofErr w:type="gramEnd"/>
+    </w:p>
+    <w:p>
+      <w:pPr>
+        <w:rPr>
+          <w:lang w:val="es-ES"/>
+        </w:rPr>
+      </w:pPr>
+    </w:p>
+    <w:p>
+      <w:pPr>
+        <w:rPr>
+          <w:lang w:val="es-ES"/>
+        </w:rPr>
+      </w:pPr>
+      <w:proofErr w:type="spellStart"/>
+      <w:r>
+        <w:rPr>
+          <w:lang w:val="es-ES"/>
+        </w:rPr>
+        <w:t>Nugget</w:t>
+      </w:r>
+      <w:proofErr w:type="spellEnd"/>
+      <w:r>
+        <w:rPr>
+          <w:lang w:val="es-ES"/>
+        </w:rPr>
+        <w:t xml:space="preserve"> </w:t>
+      </w:r>
+      <w:proofErr w:type="spellStart"/>
+      <w:r>
+        <w:rPr>
+          <w:lang w:val="es-ES"/>
+        </w:rPr>
+        <w:t>inputkit</w:t>
+      </w:r>
+      <w:proofErr w:type="spellEnd"/>
+    </w:p>
+    <w:p>
+      <w:pPr>
+        <w:rPr>
+          <w:lang w:val="es-ES"/>
+        </w:rPr>
+      </w:pPr>
+      <w:r>
+        <w:rPr>
+          <w:lang w:val="es-ES"/>
+        </w:rPr>
+        <w:t>https://enisn-projects.io/docs/en/inputkit/latest/getting-started/getting-started-xamarin</w:t>
+      </w:r>
     </w:p>
     <w:p>
       <w:pPr>
@@ -1105,9 +1457,17 @@
         <w:rPr>
           <w:lang w:val="es-ES"/>
         </w:rPr>
-        <w:t>Hay que corregir, cuando un pantalla es pequeña la primer page(</w:t>
-      </w:r>
-      <w:proofErr w:type="spellStart"/>
+        <w:t xml:space="preserve">Hay que corregir, cuando un pantalla es pequeña la primer </w:t>
+      </w:r>
+      <w:proofErr w:type="gramStart"/>
+      <w:r>
+        <w:rPr>
+          <w:lang w:val="es-ES"/>
+        </w:rPr>
+        <w:t>page(</w:t>
+      </w:r>
+      <w:proofErr w:type="spellStart"/>
+      <w:proofErr w:type="gramEnd"/>
       <w:r>
         <w:rPr>
           <w:lang w:val="es-ES"/>
@@ -1131,52 +1491,534 @@
     </w:p>
     <w:p>
       <w:pPr>
-        <w:rPr>
-          <w:lang w:val="es-ES"/>
-        </w:rPr>
-      </w:pPr>
-    </w:p>
-    <w:p>
-      <w:pPr>
-        <w:rPr>
-          <w:lang w:val="es-ES"/>
-        </w:rPr>
-      </w:pPr>
-      <w:proofErr w:type="spellStart"/>
-      <w:r>
-        <w:rPr>
-          <w:lang w:val="es-ES"/>
-        </w:rPr>
-        <w:t>Nugget</w:t>
-      </w:r>
-      <w:proofErr w:type="spellEnd"/>
-      <w:r>
-        <w:rPr>
-          <w:lang w:val="es-ES"/>
+        <w:autoSpaceDE w:val="0"/>
+        <w:autoSpaceDN w:val="0"/>
+        <w:adjustRightInd w:val="0"/>
+        <w:spacing w:after="0" w:line="240" w:lineRule="auto"/>
+        <w:rPr>
+          <w:rFonts w:ascii="Courier New" w:hAnsi="Courier New" w:cs="Courier New"/>
+          <w:color w:val="000000"/>
+          <w:sz w:val="19"/>
+          <w:szCs w:val="19"/>
+        </w:rPr>
+      </w:pPr>
+      <w:r>
+        <w:rPr>
+          <w:rFonts w:ascii="Courier New" w:hAnsi="Courier New" w:cs="Courier New"/>
+          <w:color w:val="000000"/>
+          <w:sz w:val="19"/>
+          <w:szCs w:val="19"/>
+        </w:rPr>
+        <w:lastRenderedPageBreak/>
+        <w:t xml:space="preserve">   </w:t>
+      </w:r>
+      <w:proofErr w:type="spellStart"/>
+      <w:proofErr w:type="gramStart"/>
+      <w:r>
+        <w:rPr>
+          <w:rFonts w:ascii="Courier New" w:hAnsi="Courier New" w:cs="Courier New"/>
+          <w:color w:val="000000"/>
+          <w:sz w:val="19"/>
+          <w:szCs w:val="19"/>
+        </w:rPr>
+        <w:t>xmlns:local</w:t>
+      </w:r>
+      <w:proofErr w:type="spellEnd"/>
+      <w:proofErr w:type="gramEnd"/>
+      <w:r>
+        <w:rPr>
+          <w:rFonts w:ascii="Courier New" w:hAnsi="Courier New" w:cs="Courier New"/>
+          <w:color w:val="000000"/>
+          <w:sz w:val="19"/>
+          <w:szCs w:val="19"/>
+        </w:rPr>
+        <w:t>="</w:t>
+      </w:r>
+      <w:proofErr w:type="spellStart"/>
+      <w:r>
+        <w:rPr>
+          <w:rFonts w:ascii="Courier New" w:hAnsi="Courier New" w:cs="Courier New"/>
+          <w:color w:val="000000"/>
+          <w:sz w:val="19"/>
+          <w:szCs w:val="19"/>
+        </w:rPr>
+        <w:t>clr-namespace:Sample.InputKit</w:t>
+      </w:r>
+      <w:proofErr w:type="spellEnd"/>
+      <w:r>
+        <w:rPr>
+          <w:rFonts w:ascii="Courier New" w:hAnsi="Courier New" w:cs="Courier New"/>
+          <w:color w:val="000000"/>
+          <w:sz w:val="19"/>
+          <w:szCs w:val="19"/>
+        </w:rPr>
+        <w:t>"</w:t>
+      </w:r>
+    </w:p>
+    <w:p>
+      <w:pPr>
+        <w:autoSpaceDE w:val="0"/>
+        <w:autoSpaceDN w:val="0"/>
+        <w:adjustRightInd w:val="0"/>
+        <w:spacing w:after="0" w:line="240" w:lineRule="auto"/>
+        <w:rPr>
+          <w:rFonts w:ascii="Courier New" w:hAnsi="Courier New" w:cs="Courier New"/>
+          <w:color w:val="000000"/>
+          <w:sz w:val="19"/>
+          <w:szCs w:val="19"/>
+        </w:rPr>
+      </w:pPr>
+      <w:r>
+        <w:rPr>
+          <w:rFonts w:ascii="Courier New" w:hAnsi="Courier New" w:cs="Courier New"/>
+          <w:color w:val="000000"/>
+          <w:sz w:val="19"/>
+          <w:szCs w:val="19"/>
+        </w:rPr>
+        <w:t xml:space="preserve">                    </w:t>
+      </w:r>
+      <w:bookmarkStart w:id="0" w:name="OLE_LINK1"/>
+      <w:proofErr w:type="gramStart"/>
+      <w:r>
+        <w:rPr>
+          <w:rFonts w:ascii="Courier New" w:hAnsi="Courier New" w:cs="Courier New"/>
+          <w:color w:val="000000"/>
+          <w:sz w:val="19"/>
+          <w:szCs w:val="19"/>
+        </w:rPr>
+        <w:t>xmlns:input</w:t>
+      </w:r>
+      <w:proofErr w:type="gramEnd"/>
+      <w:r>
+        <w:rPr>
+          <w:rFonts w:ascii="Courier New" w:hAnsi="Courier New" w:cs="Courier New"/>
+          <w:color w:val="000000"/>
+          <w:sz w:val="19"/>
+          <w:szCs w:val="19"/>
+        </w:rPr>
+        <w:t>="clr-namespace:Plugin.InputKit.Shared.Controls;assembly=Plugin.InputKit"</w:t>
+      </w:r>
+    </w:p>
+    <w:bookmarkEnd w:id="0"/>
+    <w:p>
+      <w:pPr>
+        <w:autoSpaceDE w:val="0"/>
+        <w:autoSpaceDN w:val="0"/>
+        <w:adjustRightInd w:val="0"/>
+        <w:spacing w:after="0" w:line="240" w:lineRule="auto"/>
+        <w:rPr>
+          <w:rFonts w:ascii="Courier New" w:hAnsi="Courier New" w:cs="Courier New"/>
+          <w:color w:val="000000"/>
+          <w:sz w:val="19"/>
+          <w:szCs w:val="19"/>
+        </w:rPr>
+      </w:pPr>
+      <w:r>
+        <w:rPr>
+          <w:rFonts w:ascii="Courier New" w:hAnsi="Courier New" w:cs="Courier New"/>
+          <w:color w:val="000000"/>
+          <w:sz w:val="19"/>
+          <w:szCs w:val="19"/>
+        </w:rPr>
+        <w:t xml:space="preserve">                    </w:t>
+      </w:r>
+      <w:bookmarkStart w:id="1" w:name="OLE_LINK2"/>
+      <w:r>
+        <w:rPr>
+          <w:rFonts w:ascii="Courier New" w:hAnsi="Courier New" w:cs="Courier New"/>
+          <w:color w:val="0000FF"/>
+          <w:sz w:val="19"/>
+          <w:szCs w:val="19"/>
+        </w:rPr>
+        <w:t>&lt;</w:t>
+      </w:r>
+      <w:proofErr w:type="spellStart"/>
+      <w:proofErr w:type="gramStart"/>
+      <w:r>
+        <w:rPr>
+          <w:rFonts w:ascii="Courier New" w:hAnsi="Courier New" w:cs="Courier New"/>
+          <w:color w:val="A31515"/>
+          <w:sz w:val="19"/>
+          <w:szCs w:val="19"/>
+        </w:rPr>
+        <w:t>input</w:t>
+      </w:r>
+      <w:r>
+        <w:rPr>
+          <w:rFonts w:ascii="Courier New" w:hAnsi="Courier New" w:cs="Courier New"/>
+          <w:color w:val="0000FF"/>
+          <w:sz w:val="19"/>
+          <w:szCs w:val="19"/>
+        </w:rPr>
+        <w:t>:</w:t>
+      </w:r>
+      <w:r>
+        <w:rPr>
+          <w:rFonts w:ascii="Courier New" w:hAnsi="Courier New" w:cs="Courier New"/>
+          <w:color w:val="A31515"/>
+          <w:sz w:val="19"/>
+          <w:szCs w:val="19"/>
+        </w:rPr>
+        <w:t>AdvancedEntry</w:t>
+      </w:r>
+      <w:proofErr w:type="spellEnd"/>
+      <w:proofErr w:type="gramEnd"/>
+    </w:p>
+    <w:p>
+      <w:pPr>
+        <w:autoSpaceDE w:val="0"/>
+        <w:autoSpaceDN w:val="0"/>
+        <w:adjustRightInd w:val="0"/>
+        <w:spacing w:after="0" w:line="240" w:lineRule="auto"/>
+        <w:rPr>
+          <w:rFonts w:ascii="Courier New" w:hAnsi="Courier New" w:cs="Courier New"/>
+          <w:color w:val="000000"/>
+          <w:sz w:val="19"/>
+          <w:szCs w:val="19"/>
+        </w:rPr>
+      </w:pPr>
+      <w:r>
+        <w:rPr>
+          <w:rFonts w:ascii="Courier New" w:hAnsi="Courier New" w:cs="Courier New"/>
+          <w:color w:val="000000"/>
+          <w:sz w:val="19"/>
+          <w:szCs w:val="19"/>
+        </w:rPr>
+        <w:t xml:space="preserve">                       </w:t>
+      </w:r>
+      <w:r>
+        <w:rPr>
+          <w:rFonts w:ascii="Courier New" w:hAnsi="Courier New" w:cs="Courier New"/>
+          <w:color w:val="FF0000"/>
+          <w:sz w:val="19"/>
+          <w:szCs w:val="19"/>
         </w:rPr>
         <w:t xml:space="preserve"> </w:t>
       </w:r>
       <w:proofErr w:type="spellStart"/>
       <w:r>
         <w:rPr>
-          <w:lang w:val="es-ES"/>
-        </w:rPr>
-        <w:t>inputkit</w:t>
-      </w:r>
-      <w:proofErr w:type="spellEnd"/>
-    </w:p>
-    <w:p>
-      <w:pPr>
-        <w:rPr>
-          <w:lang w:val="es-ES"/>
-        </w:rPr>
-      </w:pPr>
-      <w:r>
-        <w:rPr>
-          <w:lang w:val="es-ES"/>
-        </w:rPr>
-        <w:t>https://enisn-projects.io/docs/en/inputkit/latest/getting-started/getting-started-xamarin</w:t>
-      </w:r>
+          <w:rFonts w:ascii="Courier New" w:hAnsi="Courier New" w:cs="Courier New"/>
+          <w:color w:val="FF0000"/>
+          <w:sz w:val="19"/>
+          <w:szCs w:val="19"/>
+        </w:rPr>
+        <w:t>Annotation</w:t>
+      </w:r>
+      <w:proofErr w:type="spellEnd"/>
+      <w:r>
+        <w:rPr>
+          <w:rFonts w:ascii="Courier New" w:hAnsi="Courier New" w:cs="Courier New"/>
+          <w:color w:val="0000FF"/>
+          <w:sz w:val="19"/>
+          <w:szCs w:val="19"/>
+        </w:rPr>
+        <w:t>="</w:t>
+      </w:r>
+      <w:proofErr w:type="spellStart"/>
+      <w:r>
+        <w:rPr>
+          <w:rFonts w:ascii="Courier New" w:hAnsi="Courier New" w:cs="Courier New"/>
+          <w:color w:val="0000FF"/>
+          <w:sz w:val="19"/>
+          <w:szCs w:val="19"/>
+        </w:rPr>
+        <w:t>Regex</w:t>
+      </w:r>
+      <w:proofErr w:type="spellEnd"/>
+      <w:r>
+        <w:rPr>
+          <w:rFonts w:ascii="Courier New" w:hAnsi="Courier New" w:cs="Courier New"/>
+          <w:color w:val="0000FF"/>
+          <w:sz w:val="19"/>
+          <w:szCs w:val="19"/>
+        </w:rPr>
+        <w:t>"</w:t>
+      </w:r>
+    </w:p>
+    <w:p>
+      <w:pPr>
+        <w:autoSpaceDE w:val="0"/>
+        <w:autoSpaceDN w:val="0"/>
+        <w:adjustRightInd w:val="0"/>
+        <w:spacing w:after="0" w:line="240" w:lineRule="auto"/>
+        <w:rPr>
+          <w:rFonts w:ascii="Courier New" w:hAnsi="Courier New" w:cs="Courier New"/>
+          <w:color w:val="000000"/>
+          <w:sz w:val="19"/>
+          <w:szCs w:val="19"/>
+        </w:rPr>
+      </w:pPr>
+      <w:r>
+        <w:rPr>
+          <w:rFonts w:ascii="Courier New" w:hAnsi="Courier New" w:cs="Courier New"/>
+          <w:color w:val="000000"/>
+          <w:sz w:val="19"/>
+          <w:szCs w:val="19"/>
+        </w:rPr>
+        <w:t xml:space="preserve">                       </w:t>
+      </w:r>
+      <w:r>
+        <w:rPr>
+          <w:rFonts w:ascii="Courier New" w:hAnsi="Courier New" w:cs="Courier New"/>
+          <w:color w:val="FF0000"/>
+          <w:sz w:val="19"/>
+          <w:szCs w:val="19"/>
+        </w:rPr>
+        <w:t xml:space="preserve"> </w:t>
+      </w:r>
+      <w:proofErr w:type="spellStart"/>
+      <w:r>
+        <w:rPr>
+          <w:rFonts w:ascii="Courier New" w:hAnsi="Courier New" w:cs="Courier New"/>
+          <w:color w:val="FF0000"/>
+          <w:sz w:val="19"/>
+          <w:szCs w:val="19"/>
+        </w:rPr>
+        <w:t>IsRequired</w:t>
+      </w:r>
+      <w:proofErr w:type="spellEnd"/>
+      <w:r>
+        <w:rPr>
+          <w:rFonts w:ascii="Courier New" w:hAnsi="Courier New" w:cs="Courier New"/>
+          <w:color w:val="0000FF"/>
+          <w:sz w:val="19"/>
+          <w:szCs w:val="19"/>
+        </w:rPr>
+        <w:t>="True"</w:t>
+      </w:r>
+    </w:p>
+    <w:p>
+      <w:pPr>
+        <w:autoSpaceDE w:val="0"/>
+        <w:autoSpaceDN w:val="0"/>
+        <w:adjustRightInd w:val="0"/>
+        <w:spacing w:after="0" w:line="240" w:lineRule="auto"/>
+        <w:rPr>
+          <w:rFonts w:ascii="Courier New" w:hAnsi="Courier New" w:cs="Courier New"/>
+          <w:color w:val="000000"/>
+          <w:sz w:val="19"/>
+          <w:szCs w:val="19"/>
+        </w:rPr>
+      </w:pPr>
+      <w:r>
+        <w:rPr>
+          <w:rFonts w:ascii="Courier New" w:hAnsi="Courier New" w:cs="Courier New"/>
+          <w:color w:val="000000"/>
+          <w:sz w:val="19"/>
+          <w:szCs w:val="19"/>
+        </w:rPr>
+        <w:t xml:space="preserve">                       </w:t>
+      </w:r>
+      <w:r>
+        <w:rPr>
+          <w:rFonts w:ascii="Courier New" w:hAnsi="Courier New" w:cs="Courier New"/>
+          <w:color w:val="FF0000"/>
+          <w:sz w:val="19"/>
+          <w:szCs w:val="19"/>
+        </w:rPr>
+        <w:t xml:space="preserve"> </w:t>
+      </w:r>
+      <w:proofErr w:type="spellStart"/>
+      <w:r>
+        <w:rPr>
+          <w:rFonts w:ascii="Courier New" w:hAnsi="Courier New" w:cs="Courier New"/>
+          <w:color w:val="FF0000"/>
+          <w:sz w:val="19"/>
+          <w:szCs w:val="19"/>
+        </w:rPr>
+        <w:t>Placeholder</w:t>
+      </w:r>
+      <w:proofErr w:type="spellEnd"/>
+      <w:r>
+        <w:rPr>
+          <w:rFonts w:ascii="Courier New" w:hAnsi="Courier New" w:cs="Courier New"/>
+          <w:color w:val="0000FF"/>
+          <w:sz w:val="19"/>
+          <w:szCs w:val="19"/>
+        </w:rPr>
+        <w:t>="E-mail"</w:t>
+      </w:r>
+    </w:p>
+    <w:p>
+      <w:pPr>
+        <w:autoSpaceDE w:val="0"/>
+        <w:autoSpaceDN w:val="0"/>
+        <w:adjustRightInd w:val="0"/>
+        <w:spacing w:after="0" w:line="240" w:lineRule="auto"/>
+        <w:rPr>
+          <w:rFonts w:ascii="Courier New" w:hAnsi="Courier New" w:cs="Courier New"/>
+          <w:color w:val="000000"/>
+          <w:sz w:val="19"/>
+          <w:szCs w:val="19"/>
+        </w:rPr>
+      </w:pPr>
+      <w:r>
+        <w:rPr>
+          <w:rFonts w:ascii="Courier New" w:hAnsi="Courier New" w:cs="Courier New"/>
+          <w:color w:val="000000"/>
+          <w:sz w:val="19"/>
+          <w:szCs w:val="19"/>
+        </w:rPr>
+        <w:t xml:space="preserve">                       </w:t>
+      </w:r>
+      <w:r>
+        <w:rPr>
+          <w:rFonts w:ascii="Courier New" w:hAnsi="Courier New" w:cs="Courier New"/>
+          <w:color w:val="FF0000"/>
+          <w:sz w:val="19"/>
+          <w:szCs w:val="19"/>
+        </w:rPr>
+        <w:t xml:space="preserve"> </w:t>
+      </w:r>
+      <w:bookmarkStart w:id="2" w:name="OLE_LINK3"/>
+      <w:proofErr w:type="spellStart"/>
+      <w:r>
+        <w:rPr>
+          <w:rFonts w:ascii="Courier New" w:hAnsi="Courier New" w:cs="Courier New"/>
+          <w:color w:val="FF0000"/>
+          <w:sz w:val="19"/>
+          <w:szCs w:val="19"/>
+        </w:rPr>
+        <w:t>RegexPattern</w:t>
+      </w:r>
+      <w:proofErr w:type="spellEnd"/>
+      <w:r>
+        <w:rPr>
+          <w:rFonts w:ascii="Courier New" w:hAnsi="Courier New" w:cs="Courier New"/>
+          <w:color w:val="0000FF"/>
+          <w:sz w:val="19"/>
+          <w:szCs w:val="19"/>
+        </w:rPr>
+        <w:t>="^([\w\.\-]</w:t>
+      </w:r>
+      <w:proofErr w:type="gramStart"/>
+      <w:r>
+        <w:rPr>
+          <w:rFonts w:ascii="Courier New" w:hAnsi="Courier New" w:cs="Courier New"/>
+          <w:color w:val="0000FF"/>
+          <w:sz w:val="19"/>
+          <w:szCs w:val="19"/>
+        </w:rPr>
+        <w:t>+)@</w:t>
+      </w:r>
+      <w:proofErr w:type="gramEnd"/>
+      <w:r>
+        <w:rPr>
+          <w:rFonts w:ascii="Courier New" w:hAnsi="Courier New" w:cs="Courier New"/>
+          <w:color w:val="0000FF"/>
+          <w:sz w:val="19"/>
+          <w:szCs w:val="19"/>
+        </w:rPr>
+        <w:t>([\w\-]+)((\.(\w){2,3})+)$"</w:t>
+      </w:r>
+    </w:p>
+    <w:bookmarkEnd w:id="2"/>
+    <w:p>
+      <w:pPr>
+        <w:rPr>
+          <w:lang w:val="es-ES"/>
+        </w:rPr>
+      </w:pPr>
+      <w:r>
+        <w:rPr>
+          <w:rFonts w:ascii="Courier New" w:hAnsi="Courier New" w:cs="Courier New"/>
+          <w:color w:val="000000"/>
+          <w:sz w:val="19"/>
+          <w:szCs w:val="19"/>
+        </w:rPr>
+        <w:t xml:space="preserve">                       </w:t>
+      </w:r>
+      <w:r>
+        <w:rPr>
+          <w:rFonts w:ascii="Courier New" w:hAnsi="Courier New" w:cs="Courier New"/>
+          <w:color w:val="FF0000"/>
+          <w:sz w:val="19"/>
+          <w:szCs w:val="19"/>
+        </w:rPr>
+        <w:t xml:space="preserve"> </w:t>
+      </w:r>
+      <w:proofErr w:type="spellStart"/>
+      <w:r>
+        <w:rPr>
+          <w:rFonts w:ascii="Courier New" w:hAnsi="Courier New" w:cs="Courier New"/>
+          <w:color w:val="FF0000"/>
+          <w:sz w:val="19"/>
+          <w:szCs w:val="19"/>
+        </w:rPr>
+        <w:t>ValidationMessage</w:t>
+      </w:r>
+      <w:proofErr w:type="spellEnd"/>
+      <w:r>
+        <w:rPr>
+          <w:rFonts w:ascii="Courier New" w:hAnsi="Courier New" w:cs="Courier New"/>
+          <w:color w:val="0000FF"/>
+          <w:sz w:val="19"/>
+          <w:szCs w:val="19"/>
+        </w:rPr>
+        <w:t>="</w:t>
+      </w:r>
+      <w:proofErr w:type="spellStart"/>
+      <w:r>
+        <w:rPr>
+          <w:rFonts w:ascii="Courier New" w:hAnsi="Courier New" w:cs="Courier New"/>
+          <w:color w:val="0000FF"/>
+          <w:sz w:val="19"/>
+          <w:szCs w:val="19"/>
+        </w:rPr>
+        <w:t>Hey</w:t>
+      </w:r>
+      <w:proofErr w:type="spellEnd"/>
+      <w:r>
+        <w:rPr>
+          <w:rFonts w:ascii="Courier New" w:hAnsi="Courier New" w:cs="Courier New"/>
+          <w:color w:val="0000FF"/>
+          <w:sz w:val="19"/>
+          <w:szCs w:val="19"/>
+        </w:rPr>
+        <w:t xml:space="preserve"> </w:t>
+      </w:r>
+      <w:proofErr w:type="spellStart"/>
+      <w:r>
+        <w:rPr>
+          <w:rFonts w:ascii="Courier New" w:hAnsi="Courier New" w:cs="Courier New"/>
+          <w:color w:val="0000FF"/>
+          <w:sz w:val="19"/>
+          <w:szCs w:val="19"/>
+        </w:rPr>
+        <w:t>it's</w:t>
+      </w:r>
+      <w:proofErr w:type="spellEnd"/>
+      <w:r>
+        <w:rPr>
+          <w:rFonts w:ascii="Courier New" w:hAnsi="Courier New" w:cs="Courier New"/>
+          <w:color w:val="0000FF"/>
+          <w:sz w:val="19"/>
+          <w:szCs w:val="19"/>
+        </w:rPr>
+        <w:t xml:space="preserve"> </w:t>
+      </w:r>
+      <w:proofErr w:type="spellStart"/>
+      <w:r>
+        <w:rPr>
+          <w:rFonts w:ascii="Courier New" w:hAnsi="Courier New" w:cs="Courier New"/>
+          <w:color w:val="0000FF"/>
+          <w:sz w:val="19"/>
+          <w:szCs w:val="19"/>
+        </w:rPr>
+        <w:t>wrong</w:t>
+      </w:r>
+      <w:proofErr w:type="spellEnd"/>
+      <w:r>
+        <w:rPr>
+          <w:rFonts w:ascii="Courier New" w:hAnsi="Courier New" w:cs="Courier New"/>
+          <w:color w:val="0000FF"/>
+          <w:sz w:val="19"/>
+          <w:szCs w:val="19"/>
+        </w:rPr>
+        <w:t>!!" /&gt;</w:t>
+      </w:r>
+      <w:bookmarkEnd w:id="1"/>
     </w:p>
     <w:sectPr>
       <w:pgSz w:w="11906" w:h="16838"/>

</xml_diff>